<commit_message>
Moved Data-Retrieval in 'view.h' into 'handler.h'
</commit_message>
<xml_diff>
--- a/Doku/Projektdokumentation.docx
+++ b/Doku/Projektdokumentation.docx
@@ -216,6 +216,7 @@
                                     </w:sdtPr>
                                     <w:sdtEndPr/>
                                     <w:sdtContent>
+                                      <w:proofErr w:type="spellStart"/>
                                       <w:r>
                                         <w:rPr>
                                           <w:color w:val="FFFFFF" w:themeColor="background1"/>
@@ -224,6 +225,7 @@
                                         </w:rPr>
                                         <w:t>Placeholder</w:t>
                                       </w:r>
+                                      <w:proofErr w:type="spellEnd"/>
                                     </w:sdtContent>
                                   </w:sdt>
                                 </w:p>
@@ -387,6 +389,7 @@
                               </w:sdtPr>
                               <w:sdtEndPr/>
                               <w:sdtContent>
+                                <w:proofErr w:type="spellStart"/>
                                 <w:r>
                                   <w:rPr>
                                     <w:color w:val="FFFFFF" w:themeColor="background1"/>
@@ -395,6 +398,7 @@
                                   </w:rPr>
                                   <w:t>Placeholder</w:t>
                                 </w:r>
+                                <w:proofErr w:type="spellEnd"/>
                               </w:sdtContent>
                             </w:sdt>
                           </w:p>
@@ -4337,7 +4341,25 @@
           <w:sz w:val="24"/>
           <w:szCs w:val="24"/>
         </w:rPr>
-        <w:t>, i.A. Berufschule 7</w:t>
+        <w:t xml:space="preserve">, i.A. </w:t>
+      </w:r>
+      <w:proofErr w:type="spellStart"/>
+      <w:r>
+        <w:rPr>
+          <w:rFonts w:ascii="Arial" w:hAnsi="Arial" w:cs="Arial"/>
+          <w:sz w:val="24"/>
+          <w:szCs w:val="24"/>
+        </w:rPr>
+        <w:t>Berufschule</w:t>
+      </w:r>
+      <w:proofErr w:type="spellEnd"/>
+      <w:r>
+        <w:rPr>
+          <w:rFonts w:ascii="Arial" w:hAnsi="Arial" w:cs="Arial"/>
+          <w:sz w:val="24"/>
+          <w:szCs w:val="24"/>
+        </w:rPr>
+        <w:t xml:space="preserve"> 7</w:t>
       </w:r>
     </w:p>
     <w:p>
@@ -4383,13 +4405,77 @@
         </w:rPr>
         <w:t xml:space="preserve">thematisch an dem beliebten </w:t>
       </w:r>
-      <w:r>
-        <w:rPr>
-          <w:rFonts w:ascii="Arial" w:hAnsi="Arial" w:cs="Arial"/>
-          <w:sz w:val="24"/>
-          <w:szCs w:val="24"/>
-        </w:rPr>
-        <w:t>Tabletop-Role-Playing-Game (TTRPG) Dungeons and Dragons (DnD) orientiert.</w:t>
+      <w:proofErr w:type="spellStart"/>
+      <w:r>
+        <w:rPr>
+          <w:rFonts w:ascii="Arial" w:hAnsi="Arial" w:cs="Arial"/>
+          <w:sz w:val="24"/>
+          <w:szCs w:val="24"/>
+        </w:rPr>
+        <w:t>Tabletop</w:t>
+      </w:r>
+      <w:proofErr w:type="spellEnd"/>
+      <w:r>
+        <w:rPr>
+          <w:rFonts w:ascii="Arial" w:hAnsi="Arial" w:cs="Arial"/>
+          <w:sz w:val="24"/>
+          <w:szCs w:val="24"/>
+        </w:rPr>
+        <w:t>-</w:t>
+      </w:r>
+      <w:proofErr w:type="spellStart"/>
+      <w:r>
+        <w:rPr>
+          <w:rFonts w:ascii="Arial" w:hAnsi="Arial" w:cs="Arial"/>
+          <w:sz w:val="24"/>
+          <w:szCs w:val="24"/>
+        </w:rPr>
+        <w:t>Role</w:t>
+      </w:r>
+      <w:proofErr w:type="spellEnd"/>
+      <w:r>
+        <w:rPr>
+          <w:rFonts w:ascii="Arial" w:hAnsi="Arial" w:cs="Arial"/>
+          <w:sz w:val="24"/>
+          <w:szCs w:val="24"/>
+        </w:rPr>
+        <w:t>-</w:t>
+      </w:r>
+      <w:proofErr w:type="spellStart"/>
+      <w:r>
+        <w:rPr>
+          <w:rFonts w:ascii="Arial" w:hAnsi="Arial" w:cs="Arial"/>
+          <w:sz w:val="24"/>
+          <w:szCs w:val="24"/>
+        </w:rPr>
+        <w:t>Playing</w:t>
+      </w:r>
+      <w:proofErr w:type="spellEnd"/>
+      <w:r>
+        <w:rPr>
+          <w:rFonts w:ascii="Arial" w:hAnsi="Arial" w:cs="Arial"/>
+          <w:sz w:val="24"/>
+          <w:szCs w:val="24"/>
+        </w:rPr>
+        <w:t>-Game (TTRPG) Dungeons and Dragons (</w:t>
+      </w:r>
+      <w:proofErr w:type="spellStart"/>
+      <w:r>
+        <w:rPr>
+          <w:rFonts w:ascii="Arial" w:hAnsi="Arial" w:cs="Arial"/>
+          <w:sz w:val="24"/>
+          <w:szCs w:val="24"/>
+        </w:rPr>
+        <w:t>DnD</w:t>
+      </w:r>
+      <w:proofErr w:type="spellEnd"/>
+      <w:r>
+        <w:rPr>
+          <w:rFonts w:ascii="Arial" w:hAnsi="Arial" w:cs="Arial"/>
+          <w:sz w:val="24"/>
+          <w:szCs w:val="24"/>
+        </w:rPr>
+        <w:t>) orientiert.</w:t>
       </w:r>
     </w:p>
     <w:p>
@@ -4435,7 +4521,25 @@
           <w:sz w:val="24"/>
           <w:szCs w:val="24"/>
         </w:rPr>
-        <w:t xml:space="preserve"> „Proof of Concept“ – also ein Prototyp, welcher beweist, dass ein Konzept funktioniert </w:t>
+        <w:t xml:space="preserve"> „Proof </w:t>
+      </w:r>
+      <w:proofErr w:type="spellStart"/>
+      <w:r>
+        <w:rPr>
+          <w:rFonts w:ascii="Arial" w:hAnsi="Arial" w:cs="Arial"/>
+          <w:sz w:val="24"/>
+          <w:szCs w:val="24"/>
+        </w:rPr>
+        <w:t>of</w:t>
+      </w:r>
+      <w:proofErr w:type="spellEnd"/>
+      <w:r>
+        <w:rPr>
+          <w:rFonts w:ascii="Arial" w:hAnsi="Arial" w:cs="Arial"/>
+          <w:sz w:val="24"/>
+          <w:szCs w:val="24"/>
+        </w:rPr>
+        <w:t xml:space="preserve"> Concept“ – also ein Prototyp, welcher beweist, dass ein Konzept funktioniert </w:t>
       </w:r>
       <w:r>
         <w:rPr>
@@ -4515,13 +4619,23 @@
           <w:szCs w:val="24"/>
         </w:rPr>
       </w:pPr>
-      <w:r>
-        <w:rPr>
-          <w:rFonts w:ascii="Arial" w:hAnsi="Arial" w:cs="Arial"/>
-          <w:sz w:val="24"/>
-          <w:szCs w:val="24"/>
-        </w:rPr>
-        <w:t>Z.b. ist</w:t>
+      <w:proofErr w:type="spellStart"/>
+      <w:r>
+        <w:rPr>
+          <w:rFonts w:ascii="Arial" w:hAnsi="Arial" w:cs="Arial"/>
+          <w:sz w:val="24"/>
+          <w:szCs w:val="24"/>
+        </w:rPr>
+        <w:t>Z.b.</w:t>
+      </w:r>
+      <w:proofErr w:type="spellEnd"/>
+      <w:r>
+        <w:rPr>
+          <w:rFonts w:ascii="Arial" w:hAnsi="Arial" w:cs="Arial"/>
+          <w:sz w:val="24"/>
+          <w:szCs w:val="24"/>
+        </w:rPr>
+        <w:t xml:space="preserve"> ist</w:t>
       </w:r>
       <w:r>
         <w:rPr>
@@ -4553,7 +4667,25 @@
           <w:sz w:val="24"/>
           <w:szCs w:val="24"/>
         </w:rPr>
-        <w:t>das Adventure mit offiziellen DnD-Daten zu füllen.</w:t>
+        <w:t xml:space="preserve">das Adventure mit offiziellen </w:t>
+      </w:r>
+      <w:proofErr w:type="spellStart"/>
+      <w:r>
+        <w:rPr>
+          <w:rFonts w:ascii="Arial" w:hAnsi="Arial" w:cs="Arial"/>
+          <w:sz w:val="24"/>
+          <w:szCs w:val="24"/>
+        </w:rPr>
+        <w:t>DnD</w:t>
+      </w:r>
+      <w:proofErr w:type="spellEnd"/>
+      <w:r>
+        <w:rPr>
+          <w:rFonts w:ascii="Arial" w:hAnsi="Arial" w:cs="Arial"/>
+          <w:sz w:val="24"/>
+          <w:szCs w:val="24"/>
+        </w:rPr>
+        <w:t>-Daten zu füllen.</w:t>
       </w:r>
     </w:p>
     <w:p>
@@ -4601,15 +4733,51 @@
           <w:sz w:val="24"/>
           <w:szCs w:val="24"/>
         </w:rPr>
-        <w:t>Das Endprodukt ist keine Anwendung, um DnD a</w:t>
-      </w:r>
-      <w:r>
-        <w:rPr>
-          <w:rFonts w:ascii="Arial" w:hAnsi="Arial" w:cs="Arial"/>
-          <w:sz w:val="24"/>
-          <w:szCs w:val="24"/>
-        </w:rPr>
-        <w:t>n einem Gerät oder online zu spielen. Es handelt sich lediglich um ein Text-Adventure, welches mit DnD-Inhalten gefüllt wird.</w:t>
+        <w:t xml:space="preserve">Das Endprodukt ist keine Anwendung, um </w:t>
+      </w:r>
+      <w:proofErr w:type="spellStart"/>
+      <w:r>
+        <w:rPr>
+          <w:rFonts w:ascii="Arial" w:hAnsi="Arial" w:cs="Arial"/>
+          <w:sz w:val="24"/>
+          <w:szCs w:val="24"/>
+        </w:rPr>
+        <w:t>DnD</w:t>
+      </w:r>
+      <w:proofErr w:type="spellEnd"/>
+      <w:r>
+        <w:rPr>
+          <w:rFonts w:ascii="Arial" w:hAnsi="Arial" w:cs="Arial"/>
+          <w:sz w:val="24"/>
+          <w:szCs w:val="24"/>
+        </w:rPr>
+        <w:t xml:space="preserve"> a</w:t>
+      </w:r>
+      <w:r>
+        <w:rPr>
+          <w:rFonts w:ascii="Arial" w:hAnsi="Arial" w:cs="Arial"/>
+          <w:sz w:val="24"/>
+          <w:szCs w:val="24"/>
+        </w:rPr>
+        <w:t xml:space="preserve">n einem Gerät oder online zu spielen. Es handelt sich lediglich um ein Text-Adventure, welches mit </w:t>
+      </w:r>
+      <w:proofErr w:type="spellStart"/>
+      <w:r>
+        <w:rPr>
+          <w:rFonts w:ascii="Arial" w:hAnsi="Arial" w:cs="Arial"/>
+          <w:sz w:val="24"/>
+          <w:szCs w:val="24"/>
+        </w:rPr>
+        <w:t>DnD</w:t>
+      </w:r>
+      <w:proofErr w:type="spellEnd"/>
+      <w:r>
+        <w:rPr>
+          <w:rFonts w:ascii="Arial" w:hAnsi="Arial" w:cs="Arial"/>
+          <w:sz w:val="24"/>
+          <w:szCs w:val="24"/>
+        </w:rPr>
+        <w:t>-Inhalten gefüllt wird.</w:t>
       </w:r>
     </w:p>
     <w:p>
@@ -5292,7 +5460,25 @@
           <w:sz w:val="24"/>
           <w:szCs w:val="24"/>
         </w:rPr>
-        <w:t>Implementierung sollte Mittwoch Vormittag abgeschlossen werden</w:t>
+        <w:t xml:space="preserve">Implementierung sollte </w:t>
+      </w:r>
+      <w:proofErr w:type="spellStart"/>
+      <w:r>
+        <w:rPr>
+          <w:rFonts w:ascii="Arial" w:hAnsi="Arial" w:cs="Arial"/>
+          <w:sz w:val="24"/>
+          <w:szCs w:val="24"/>
+        </w:rPr>
+        <w:t>Mittwoch Vormittag</w:t>
+      </w:r>
+      <w:proofErr w:type="spellEnd"/>
+      <w:r>
+        <w:rPr>
+          <w:rFonts w:ascii="Arial" w:hAnsi="Arial" w:cs="Arial"/>
+          <w:sz w:val="24"/>
+          <w:szCs w:val="24"/>
+        </w:rPr>
+        <w:t xml:space="preserve"> abgeschlossen werden</w:t>
       </w:r>
       <w:r>
         <w:rPr>
@@ -5721,7 +5907,25 @@
           <w:sz w:val="24"/>
           <w:szCs w:val="24"/>
         </w:rPr>
-        <w:t>wenn ein anderes Projekt einen Text-Parser benötigit.</w:t>
+        <w:t xml:space="preserve">wenn ein anderes Projekt einen Text-Parser </w:t>
+      </w:r>
+      <w:proofErr w:type="spellStart"/>
+      <w:r>
+        <w:rPr>
+          <w:rFonts w:ascii="Arial" w:hAnsi="Arial" w:cs="Arial"/>
+          <w:sz w:val="24"/>
+          <w:szCs w:val="24"/>
+        </w:rPr>
+        <w:t>benötigit</w:t>
+      </w:r>
+      <w:proofErr w:type="spellEnd"/>
+      <w:r>
+        <w:rPr>
+          <w:rFonts w:ascii="Arial" w:hAnsi="Arial" w:cs="Arial"/>
+          <w:sz w:val="24"/>
+          <w:szCs w:val="24"/>
+        </w:rPr>
+        <w:t>.</w:t>
       </w:r>
     </w:p>
     <w:p>
@@ -5853,7 +6057,25 @@
           <w:sz w:val="24"/>
           <w:szCs w:val="24"/>
         </w:rPr>
-        <w:t>technisches Vorwissen müssen in der Lage sein, das Textadventure zu spielen</w:t>
+        <w:t xml:space="preserve">technisches Vorwissen müssen in der Lage sein, das </w:t>
+      </w:r>
+      <w:proofErr w:type="spellStart"/>
+      <w:r>
+        <w:rPr>
+          <w:rFonts w:ascii="Arial" w:hAnsi="Arial" w:cs="Arial"/>
+          <w:sz w:val="24"/>
+          <w:szCs w:val="24"/>
+        </w:rPr>
+        <w:t>Textadventure</w:t>
+      </w:r>
+      <w:proofErr w:type="spellEnd"/>
+      <w:r>
+        <w:rPr>
+          <w:rFonts w:ascii="Arial" w:hAnsi="Arial" w:cs="Arial"/>
+          <w:sz w:val="24"/>
+          <w:szCs w:val="24"/>
+        </w:rPr>
+        <w:t xml:space="preserve"> zu spielen</w:t>
       </w:r>
     </w:p>
     <w:p>
@@ -6454,7 +6676,25 @@
           <w:sz w:val="24"/>
           <w:szCs w:val="24"/>
         </w:rPr>
-        <w:t>JavaScript Object Notation</w:t>
+        <w:t xml:space="preserve">JavaScript </w:t>
+      </w:r>
+      <w:proofErr w:type="spellStart"/>
+      <w:r>
+        <w:rPr>
+          <w:rFonts w:ascii="Arial" w:hAnsi="Arial" w:cs="Arial"/>
+          <w:sz w:val="24"/>
+          <w:szCs w:val="24"/>
+        </w:rPr>
+        <w:t>Object</w:t>
+      </w:r>
+      <w:proofErr w:type="spellEnd"/>
+      <w:r>
+        <w:rPr>
+          <w:rFonts w:ascii="Arial" w:hAnsi="Arial" w:cs="Arial"/>
+          <w:sz w:val="24"/>
+          <w:szCs w:val="24"/>
+        </w:rPr>
+        <w:t xml:space="preserve"> Notation</w:t>
       </w:r>
       <w:r>
         <w:rPr>
@@ -6486,7 +6726,25 @@
           <w:sz w:val="24"/>
           <w:szCs w:val="24"/>
         </w:rPr>
-        <w:t>Textoperationen programmiell durchgeführt werden können, ohne dass „Menschenlesbarkeit“ verloren geht</w:t>
+        <w:t xml:space="preserve">Textoperationen </w:t>
+      </w:r>
+      <w:proofErr w:type="spellStart"/>
+      <w:r>
+        <w:rPr>
+          <w:rFonts w:ascii="Arial" w:hAnsi="Arial" w:cs="Arial"/>
+          <w:sz w:val="24"/>
+          <w:szCs w:val="24"/>
+        </w:rPr>
+        <w:t>programmiell</w:t>
+      </w:r>
+      <w:proofErr w:type="spellEnd"/>
+      <w:r>
+        <w:rPr>
+          <w:rFonts w:ascii="Arial" w:hAnsi="Arial" w:cs="Arial"/>
+          <w:sz w:val="24"/>
+          <w:szCs w:val="24"/>
+        </w:rPr>
+        <w:t xml:space="preserve"> durchgeführt werden können, ohne dass „Menschenlesbarkeit“ verloren geht</w:t>
       </w:r>
       <w:r>
         <w:rPr>
@@ -6629,7 +6887,25 @@
           <w:sz w:val="24"/>
           <w:szCs w:val="24"/>
         </w:rPr>
-        <w:t>Zusätzlich wurde detailliertes Error-Handling eingebaut, welches Crashes durch invalide</w:t>
+        <w:t xml:space="preserve">Zusätzlich wurde detailliertes Error-Handling eingebaut, welches </w:t>
+      </w:r>
+      <w:proofErr w:type="spellStart"/>
+      <w:r>
+        <w:rPr>
+          <w:rFonts w:ascii="Arial" w:hAnsi="Arial" w:cs="Arial"/>
+          <w:sz w:val="24"/>
+          <w:szCs w:val="24"/>
+        </w:rPr>
+        <w:t>Crashes</w:t>
+      </w:r>
+      <w:proofErr w:type="spellEnd"/>
+      <w:r>
+        <w:rPr>
+          <w:rFonts w:ascii="Arial" w:hAnsi="Arial" w:cs="Arial"/>
+          <w:sz w:val="24"/>
+          <w:szCs w:val="24"/>
+        </w:rPr>
+        <w:t xml:space="preserve"> durch invalide</w:t>
       </w:r>
       <w:r>
         <w:rPr>
@@ -6750,13 +7026,23 @@
         </w:rPr>
         <w:t>„</w:t>
       </w:r>
-      <w:r>
-        <w:rPr>
-          <w:rFonts w:ascii="Arial" w:hAnsi="Arial" w:cs="Arial"/>
-          <w:sz w:val="24"/>
-          <w:szCs w:val="24"/>
-        </w:rPr>
-        <w:t>baseInteractors.json“</w:t>
+      <w:proofErr w:type="spellStart"/>
+      <w:r>
+        <w:rPr>
+          <w:rFonts w:ascii="Arial" w:hAnsi="Arial" w:cs="Arial"/>
+          <w:sz w:val="24"/>
+          <w:szCs w:val="24"/>
+        </w:rPr>
+        <w:t>baseInteractors.json</w:t>
+      </w:r>
+      <w:proofErr w:type="spellEnd"/>
+      <w:r>
+        <w:rPr>
+          <w:rFonts w:ascii="Arial" w:hAnsi="Arial" w:cs="Arial"/>
+          <w:sz w:val="24"/>
+          <w:szCs w:val="24"/>
+        </w:rPr>
+        <w:t>“</w:t>
       </w:r>
     </w:p>
     <w:p>
@@ -6953,7 +7239,25 @@
           <w:sz w:val="24"/>
           <w:szCs w:val="24"/>
         </w:rPr>
-        <w:t>„baseVerbs.json“</w:t>
+        <w:t>„</w:t>
+      </w:r>
+      <w:proofErr w:type="spellStart"/>
+      <w:r>
+        <w:rPr>
+          <w:rFonts w:ascii="Arial" w:hAnsi="Arial" w:cs="Arial"/>
+          <w:sz w:val="24"/>
+          <w:szCs w:val="24"/>
+        </w:rPr>
+        <w:t>baseVerbs.json</w:t>
+      </w:r>
+      <w:proofErr w:type="spellEnd"/>
+      <w:r>
+        <w:rPr>
+          <w:rFonts w:ascii="Arial" w:hAnsi="Arial" w:cs="Arial"/>
+          <w:sz w:val="24"/>
+          <w:szCs w:val="24"/>
+        </w:rPr>
+        <w:t>“</w:t>
       </w:r>
     </w:p>
     <w:p>
@@ -6975,15 +7279,51 @@
           <w:sz w:val="24"/>
           <w:szCs w:val="24"/>
         </w:rPr>
-        <w:t>Stellt eine Reverse-Lookup-Map dar, welche</w:t>
-      </w:r>
-      <w:r>
-        <w:rPr>
-          <w:rFonts w:ascii="Arial" w:hAnsi="Arial" w:cs="Arial"/>
-          <w:sz w:val="24"/>
-          <w:szCs w:val="24"/>
-        </w:rPr>
-        <w:t xml:space="preserve"> etwaige Verben, die der User ggf. eingeben könnte, zu einer bestimmten Interaktionsmöglichkeit mapt.</w:t>
+        <w:t>Stellt eine Reverse-Lookup-</w:t>
+      </w:r>
+      <w:proofErr w:type="spellStart"/>
+      <w:r>
+        <w:rPr>
+          <w:rFonts w:ascii="Arial" w:hAnsi="Arial" w:cs="Arial"/>
+          <w:sz w:val="24"/>
+          <w:szCs w:val="24"/>
+        </w:rPr>
+        <w:t>Map</w:t>
+      </w:r>
+      <w:proofErr w:type="spellEnd"/>
+      <w:r>
+        <w:rPr>
+          <w:rFonts w:ascii="Arial" w:hAnsi="Arial" w:cs="Arial"/>
+          <w:sz w:val="24"/>
+          <w:szCs w:val="24"/>
+        </w:rPr>
+        <w:t xml:space="preserve"> dar, welche</w:t>
+      </w:r>
+      <w:r>
+        <w:rPr>
+          <w:rFonts w:ascii="Arial" w:hAnsi="Arial" w:cs="Arial"/>
+          <w:sz w:val="24"/>
+          <w:szCs w:val="24"/>
+        </w:rPr>
+        <w:t xml:space="preserve"> etwaige Verben, die der User ggf. eingeben könnte, zu einer bestimmten Interaktionsmöglichkeit </w:t>
+      </w:r>
+      <w:proofErr w:type="spellStart"/>
+      <w:r>
+        <w:rPr>
+          <w:rFonts w:ascii="Arial" w:hAnsi="Arial" w:cs="Arial"/>
+          <w:sz w:val="24"/>
+          <w:szCs w:val="24"/>
+        </w:rPr>
+        <w:t>mapt</w:t>
+      </w:r>
+      <w:proofErr w:type="spellEnd"/>
+      <w:r>
+        <w:rPr>
+          <w:rFonts w:ascii="Arial" w:hAnsi="Arial" w:cs="Arial"/>
+          <w:sz w:val="24"/>
+          <w:szCs w:val="24"/>
+        </w:rPr>
+        <w:t>.</w:t>
       </w:r>
     </w:p>
     <w:p>
@@ -7013,7 +7353,43 @@
           <w:sz w:val="24"/>
           <w:szCs w:val="24"/>
         </w:rPr>
-        <w:t>Sowohl „use“ als auch „utilize“ eintippen und es wird dieselbe Interaktion am Objekt ausgelöst</w:t>
+        <w:t>Sowohl „</w:t>
+      </w:r>
+      <w:proofErr w:type="spellStart"/>
+      <w:r>
+        <w:rPr>
+          <w:rFonts w:ascii="Arial" w:hAnsi="Arial" w:cs="Arial"/>
+          <w:sz w:val="24"/>
+          <w:szCs w:val="24"/>
+        </w:rPr>
+        <w:t>use</w:t>
+      </w:r>
+      <w:proofErr w:type="spellEnd"/>
+      <w:r>
+        <w:rPr>
+          <w:rFonts w:ascii="Arial" w:hAnsi="Arial" w:cs="Arial"/>
+          <w:sz w:val="24"/>
+          <w:szCs w:val="24"/>
+        </w:rPr>
+        <w:t>“ als auch „</w:t>
+      </w:r>
+      <w:proofErr w:type="spellStart"/>
+      <w:r>
+        <w:rPr>
+          <w:rFonts w:ascii="Arial" w:hAnsi="Arial" w:cs="Arial"/>
+          <w:sz w:val="24"/>
+          <w:szCs w:val="24"/>
+        </w:rPr>
+        <w:t>utilize</w:t>
+      </w:r>
+      <w:proofErr w:type="spellEnd"/>
+      <w:r>
+        <w:rPr>
+          <w:rFonts w:ascii="Arial" w:hAnsi="Arial" w:cs="Arial"/>
+          <w:sz w:val="24"/>
+          <w:szCs w:val="24"/>
+        </w:rPr>
+        <w:t>“ eintippen und es wird dieselbe Interaktion am Objekt ausgelöst</w:t>
       </w:r>
     </w:p>
     <w:p>
@@ -7140,7 +7516,43 @@
           <w:sz w:val="24"/>
           <w:szCs w:val="24"/>
         </w:rPr>
-        <w:t>Jedes mögliche Verb, das auf der Map als „Value“ vorhanden ist, muss auch auf jedem Objekt bei den „Interactors“ vorhanden sein</w:t>
+        <w:t xml:space="preserve">Jedes mögliche Verb, das auf der </w:t>
+      </w:r>
+      <w:proofErr w:type="spellStart"/>
+      <w:r>
+        <w:rPr>
+          <w:rFonts w:ascii="Arial" w:hAnsi="Arial" w:cs="Arial"/>
+          <w:sz w:val="24"/>
+          <w:szCs w:val="24"/>
+        </w:rPr>
+        <w:t>Map</w:t>
+      </w:r>
+      <w:proofErr w:type="spellEnd"/>
+      <w:r>
+        <w:rPr>
+          <w:rFonts w:ascii="Arial" w:hAnsi="Arial" w:cs="Arial"/>
+          <w:sz w:val="24"/>
+          <w:szCs w:val="24"/>
+        </w:rPr>
+        <w:t xml:space="preserve"> als „Value“ vorhanden ist, muss auch auf jedem Objekt bei den „</w:t>
+      </w:r>
+      <w:proofErr w:type="spellStart"/>
+      <w:r>
+        <w:rPr>
+          <w:rFonts w:ascii="Arial" w:hAnsi="Arial" w:cs="Arial"/>
+          <w:sz w:val="24"/>
+          <w:szCs w:val="24"/>
+        </w:rPr>
+        <w:t>Interactors</w:t>
+      </w:r>
+      <w:proofErr w:type="spellEnd"/>
+      <w:r>
+        <w:rPr>
+          <w:rFonts w:ascii="Arial" w:hAnsi="Arial" w:cs="Arial"/>
+          <w:sz w:val="24"/>
+          <w:szCs w:val="24"/>
+        </w:rPr>
+        <w:t>“ vorhanden sein</w:t>
       </w:r>
       <w:r>
         <w:rPr>
@@ -7230,15 +7642,51 @@
           <w:sz w:val="24"/>
           <w:szCs w:val="24"/>
         </w:rPr>
-        <w:t>, den passenden Wert in der „Interactors“-Datei auszulesen. Existiert dieser nicht, so wird</w:t>
-      </w:r>
-      <w:r>
-        <w:rPr>
-          <w:rFonts w:ascii="Arial" w:hAnsi="Arial" w:cs="Arial"/>
-          <w:sz w:val="24"/>
-          <w:szCs w:val="24"/>
-        </w:rPr>
-        <w:t xml:space="preserve"> null zurückgegeben und das Programm wirft eine exception.</w:t>
+        <w:t>, den passenden Wert in der „</w:t>
+      </w:r>
+      <w:proofErr w:type="spellStart"/>
+      <w:r>
+        <w:rPr>
+          <w:rFonts w:ascii="Arial" w:hAnsi="Arial" w:cs="Arial"/>
+          <w:sz w:val="24"/>
+          <w:szCs w:val="24"/>
+        </w:rPr>
+        <w:t>Interactors</w:t>
+      </w:r>
+      <w:proofErr w:type="spellEnd"/>
+      <w:r>
+        <w:rPr>
+          <w:rFonts w:ascii="Arial" w:hAnsi="Arial" w:cs="Arial"/>
+          <w:sz w:val="24"/>
+          <w:szCs w:val="24"/>
+        </w:rPr>
+        <w:t>“-Datei auszulesen. Existiert dieser nicht, so wird</w:t>
+      </w:r>
+      <w:r>
+        <w:rPr>
+          <w:rFonts w:ascii="Arial" w:hAnsi="Arial" w:cs="Arial"/>
+          <w:sz w:val="24"/>
+          <w:szCs w:val="24"/>
+        </w:rPr>
+        <w:t xml:space="preserve"> null zurückgegeben und das Programm wirft eine </w:t>
+      </w:r>
+      <w:proofErr w:type="spellStart"/>
+      <w:r>
+        <w:rPr>
+          <w:rFonts w:ascii="Arial" w:hAnsi="Arial" w:cs="Arial"/>
+          <w:sz w:val="24"/>
+          <w:szCs w:val="24"/>
+        </w:rPr>
+        <w:t>exception</w:t>
+      </w:r>
+      <w:proofErr w:type="spellEnd"/>
+      <w:r>
+        <w:rPr>
+          <w:rFonts w:ascii="Arial" w:hAnsi="Arial" w:cs="Arial"/>
+          <w:sz w:val="24"/>
+          <w:szCs w:val="24"/>
+        </w:rPr>
+        <w:t>.</w:t>
       </w:r>
     </w:p>
     <w:p>
@@ -7269,7 +7717,25 @@
           <w:sz w:val="24"/>
           <w:szCs w:val="24"/>
         </w:rPr>
-        <w:t>„combine.json“</w:t>
+        <w:t>„</w:t>
+      </w:r>
+      <w:proofErr w:type="spellStart"/>
+      <w:r>
+        <w:rPr>
+          <w:rFonts w:ascii="Arial" w:hAnsi="Arial" w:cs="Arial"/>
+          <w:sz w:val="24"/>
+          <w:szCs w:val="24"/>
+        </w:rPr>
+        <w:t>combine.json</w:t>
+      </w:r>
+      <w:proofErr w:type="spellEnd"/>
+      <w:r>
+        <w:rPr>
+          <w:rFonts w:ascii="Arial" w:hAnsi="Arial" w:cs="Arial"/>
+          <w:sz w:val="24"/>
+          <w:szCs w:val="24"/>
+        </w:rPr>
+        <w:t>“</w:t>
       </w:r>
     </w:p>
     <w:p>
@@ -7291,7 +7757,25 @@
           <w:sz w:val="24"/>
           <w:szCs w:val="24"/>
         </w:rPr>
-        <w:t xml:space="preserve">Bestimmte Interaktionen verändern oder kombinieren zwei Interactoren miteinander. </w:t>
+        <w:t xml:space="preserve">Bestimmte Interaktionen verändern oder kombinieren zwei </w:t>
+      </w:r>
+      <w:proofErr w:type="spellStart"/>
+      <w:r>
+        <w:rPr>
+          <w:rFonts w:ascii="Arial" w:hAnsi="Arial" w:cs="Arial"/>
+          <w:sz w:val="24"/>
+          <w:szCs w:val="24"/>
+        </w:rPr>
+        <w:t>Interactoren</w:t>
+      </w:r>
+      <w:proofErr w:type="spellEnd"/>
+      <w:r>
+        <w:rPr>
+          <w:rFonts w:ascii="Arial" w:hAnsi="Arial" w:cs="Arial"/>
+          <w:sz w:val="24"/>
+          <w:szCs w:val="24"/>
+        </w:rPr>
+        <w:t xml:space="preserve"> miteinander. </w:t>
       </w:r>
     </w:p>
     <w:p>
@@ -7321,15 +7805,69 @@
           <w:sz w:val="24"/>
           <w:szCs w:val="24"/>
         </w:rPr>
-        <w:t xml:space="preserve"> dies, so werden die zwei Interaktoren mit </w:t>
-      </w:r>
-      <w:r>
-        <w:rPr>
-          <w:rFonts w:ascii="Arial" w:hAnsi="Arial" w:cs="Arial"/>
-          <w:sz w:val="24"/>
-          <w:szCs w:val="24"/>
-        </w:rPr>
-        <w:t>einem kombinierten Interaktor von der „combine.json“ ersetzt</w:t>
+        <w:t xml:space="preserve"> dies, so werden die zwei </w:t>
+      </w:r>
+      <w:proofErr w:type="spellStart"/>
+      <w:r>
+        <w:rPr>
+          <w:rFonts w:ascii="Arial" w:hAnsi="Arial" w:cs="Arial"/>
+          <w:sz w:val="24"/>
+          <w:szCs w:val="24"/>
+        </w:rPr>
+        <w:t>Interaktoren</w:t>
+      </w:r>
+      <w:proofErr w:type="spellEnd"/>
+      <w:r>
+        <w:rPr>
+          <w:rFonts w:ascii="Arial" w:hAnsi="Arial" w:cs="Arial"/>
+          <w:sz w:val="24"/>
+          <w:szCs w:val="24"/>
+        </w:rPr>
+        <w:t xml:space="preserve"> mit </w:t>
+      </w:r>
+      <w:r>
+        <w:rPr>
+          <w:rFonts w:ascii="Arial" w:hAnsi="Arial" w:cs="Arial"/>
+          <w:sz w:val="24"/>
+          <w:szCs w:val="24"/>
+        </w:rPr>
+        <w:t xml:space="preserve">einem kombinierten </w:t>
+      </w:r>
+      <w:proofErr w:type="spellStart"/>
+      <w:r>
+        <w:rPr>
+          <w:rFonts w:ascii="Arial" w:hAnsi="Arial" w:cs="Arial"/>
+          <w:sz w:val="24"/>
+          <w:szCs w:val="24"/>
+        </w:rPr>
+        <w:t>Interaktor</w:t>
+      </w:r>
+      <w:proofErr w:type="spellEnd"/>
+      <w:r>
+        <w:rPr>
+          <w:rFonts w:ascii="Arial" w:hAnsi="Arial" w:cs="Arial"/>
+          <w:sz w:val="24"/>
+          <w:szCs w:val="24"/>
+        </w:rPr>
+        <w:t xml:space="preserve"> von der „</w:t>
+      </w:r>
+      <w:proofErr w:type="spellStart"/>
+      <w:r>
+        <w:rPr>
+          <w:rFonts w:ascii="Arial" w:hAnsi="Arial" w:cs="Arial"/>
+          <w:sz w:val="24"/>
+          <w:szCs w:val="24"/>
+        </w:rPr>
+        <w:t>combine.json</w:t>
+      </w:r>
+      <w:proofErr w:type="spellEnd"/>
+      <w:r>
+        <w:rPr>
+          <w:rFonts w:ascii="Arial" w:hAnsi="Arial" w:cs="Arial"/>
+          <w:sz w:val="24"/>
+          <w:szCs w:val="24"/>
+        </w:rPr>
+        <w:t>“ ersetzt</w:t>
       </w:r>
     </w:p>
     <w:p>
@@ -7354,7 +7892,25 @@
           <w:sz w:val="24"/>
           <w:szCs w:val="24"/>
         </w:rPr>
-        <w:t xml:space="preserve"> und Bearbeiten dieser JSON-Files erfolgt über die Klasse „Model.h“</w:t>
+        <w:t xml:space="preserve"> und Bearbeiten dieser JSON-Files erfolgt über die Klasse „</w:t>
+      </w:r>
+      <w:proofErr w:type="spellStart"/>
+      <w:r>
+        <w:rPr>
+          <w:rFonts w:ascii="Arial" w:hAnsi="Arial" w:cs="Arial"/>
+          <w:sz w:val="24"/>
+          <w:szCs w:val="24"/>
+        </w:rPr>
+        <w:t>Model.h</w:t>
+      </w:r>
+      <w:proofErr w:type="spellEnd"/>
+      <w:r>
+        <w:rPr>
+          <w:rFonts w:ascii="Arial" w:hAnsi="Arial" w:cs="Arial"/>
+          <w:sz w:val="24"/>
+          <w:szCs w:val="24"/>
+        </w:rPr>
+        <w:t>“</w:t>
       </w:r>
       <w:r>
         <w:rPr>
@@ -7440,32 +7996,86 @@
           <w:sz w:val="24"/>
           <w:szCs w:val="24"/>
         </w:rPr>
-        <w:t xml:space="preserve">Dieser öffnet standardmäßig „cmd“ unter Windows, welches uns als Benutzeroberfläche genügen soll. </w:t>
-      </w:r>
-    </w:p>
-    <w:p>
-      <w:pPr>
-        <w:rPr>
-          <w:rFonts w:ascii="Arial" w:hAnsi="Arial" w:cs="Arial"/>
-          <w:sz w:val="24"/>
-          <w:szCs w:val="24"/>
-        </w:rPr>
-      </w:pPr>
-      <w:r>
-        <w:rPr>
-          <w:rFonts w:ascii="Arial" w:hAnsi="Arial" w:cs="Arial"/>
-          <w:sz w:val="24"/>
-          <w:szCs w:val="24"/>
-        </w:rPr>
-        <w:t xml:space="preserve">Die Print-Logik befindet sich komplett in der Klasse „View.h“ und </w:t>
-      </w:r>
-      <w:r>
-        <w:rPr>
-          <w:rFonts w:ascii="Arial" w:hAnsi="Arial" w:cs="Arial"/>
-          <w:sz w:val="24"/>
-          <w:szCs w:val="24"/>
-        </w:rPr>
-        <w:t>erhält den Ausgabetext von der Klasse „Model.h“.</w:t>
+        <w:t>Dieser öffnet standardmäßig „</w:t>
+      </w:r>
+      <w:proofErr w:type="spellStart"/>
+      <w:r>
+        <w:rPr>
+          <w:rFonts w:ascii="Arial" w:hAnsi="Arial" w:cs="Arial"/>
+          <w:sz w:val="24"/>
+          <w:szCs w:val="24"/>
+        </w:rPr>
+        <w:t>cmd</w:t>
+      </w:r>
+      <w:proofErr w:type="spellEnd"/>
+      <w:r>
+        <w:rPr>
+          <w:rFonts w:ascii="Arial" w:hAnsi="Arial" w:cs="Arial"/>
+          <w:sz w:val="24"/>
+          <w:szCs w:val="24"/>
+        </w:rPr>
+        <w:t xml:space="preserve">“ unter Windows, welches uns als Benutzeroberfläche genügen soll. </w:t>
+      </w:r>
+    </w:p>
+    <w:p>
+      <w:pPr>
+        <w:rPr>
+          <w:rFonts w:ascii="Arial" w:hAnsi="Arial" w:cs="Arial"/>
+          <w:sz w:val="24"/>
+          <w:szCs w:val="24"/>
+        </w:rPr>
+      </w:pPr>
+      <w:r>
+        <w:rPr>
+          <w:rFonts w:ascii="Arial" w:hAnsi="Arial" w:cs="Arial"/>
+          <w:sz w:val="24"/>
+          <w:szCs w:val="24"/>
+        </w:rPr>
+        <w:t>Die Print-Logik befindet sich komplett in der Klasse „</w:t>
+      </w:r>
+      <w:proofErr w:type="spellStart"/>
+      <w:r>
+        <w:rPr>
+          <w:rFonts w:ascii="Arial" w:hAnsi="Arial" w:cs="Arial"/>
+          <w:sz w:val="24"/>
+          <w:szCs w:val="24"/>
+        </w:rPr>
+        <w:t>View.h</w:t>
+      </w:r>
+      <w:proofErr w:type="spellEnd"/>
+      <w:r>
+        <w:rPr>
+          <w:rFonts w:ascii="Arial" w:hAnsi="Arial" w:cs="Arial"/>
+          <w:sz w:val="24"/>
+          <w:szCs w:val="24"/>
+        </w:rPr>
+        <w:t xml:space="preserve">“ und </w:t>
+      </w:r>
+      <w:r>
+        <w:rPr>
+          <w:rFonts w:ascii="Arial" w:hAnsi="Arial" w:cs="Arial"/>
+          <w:sz w:val="24"/>
+          <w:szCs w:val="24"/>
+        </w:rPr>
+        <w:t>erhält den Ausgabetext von der Klasse „</w:t>
+      </w:r>
+      <w:proofErr w:type="spellStart"/>
+      <w:r>
+        <w:rPr>
+          <w:rFonts w:ascii="Arial" w:hAnsi="Arial" w:cs="Arial"/>
+          <w:sz w:val="24"/>
+          <w:szCs w:val="24"/>
+        </w:rPr>
+        <w:t>Model.h</w:t>
+      </w:r>
+      <w:proofErr w:type="spellEnd"/>
+      <w:r>
+        <w:rPr>
+          <w:rFonts w:ascii="Arial" w:hAnsi="Arial" w:cs="Arial"/>
+          <w:sz w:val="24"/>
+          <w:szCs w:val="24"/>
+        </w:rPr>
+        <w:t>“.</w:t>
       </w:r>
     </w:p>
     <w:p>
@@ -7490,7 +8100,61 @@
           <w:sz w:val="24"/>
           <w:szCs w:val="24"/>
         </w:rPr>
-        <w:t xml:space="preserve">kommt als „json“-Datei – ein Datei-Format, welches von der „nlohmann::json“ Library bereitgestellt wird </w:t>
+        <w:t>kommt als „</w:t>
+      </w:r>
+      <w:proofErr w:type="spellStart"/>
+      <w:r>
+        <w:rPr>
+          <w:rFonts w:ascii="Arial" w:hAnsi="Arial" w:cs="Arial"/>
+          <w:sz w:val="24"/>
+          <w:szCs w:val="24"/>
+        </w:rPr>
+        <w:t>json</w:t>
+      </w:r>
+      <w:proofErr w:type="spellEnd"/>
+      <w:r>
+        <w:rPr>
+          <w:rFonts w:ascii="Arial" w:hAnsi="Arial" w:cs="Arial"/>
+          <w:sz w:val="24"/>
+          <w:szCs w:val="24"/>
+        </w:rPr>
+        <w:t>“-Datei – ein Datei-Format, welches von der „</w:t>
+      </w:r>
+      <w:proofErr w:type="spellStart"/>
+      <w:r>
+        <w:rPr>
+          <w:rFonts w:ascii="Arial" w:hAnsi="Arial" w:cs="Arial"/>
+          <w:sz w:val="24"/>
+          <w:szCs w:val="24"/>
+        </w:rPr>
+        <w:t>nlohmann</w:t>
+      </w:r>
+      <w:proofErr w:type="spellEnd"/>
+      <w:r>
+        <w:rPr>
+          <w:rFonts w:ascii="Arial" w:hAnsi="Arial" w:cs="Arial"/>
+          <w:sz w:val="24"/>
+          <w:szCs w:val="24"/>
+        </w:rPr>
+        <w:t>::</w:t>
+      </w:r>
+      <w:proofErr w:type="spellStart"/>
+      <w:r>
+        <w:rPr>
+          <w:rFonts w:ascii="Arial" w:hAnsi="Arial" w:cs="Arial"/>
+          <w:sz w:val="24"/>
+          <w:szCs w:val="24"/>
+        </w:rPr>
+        <w:t>json</w:t>
+      </w:r>
+      <w:proofErr w:type="spellEnd"/>
+      <w:r>
+        <w:rPr>
+          <w:rFonts w:ascii="Arial" w:hAnsi="Arial" w:cs="Arial"/>
+          <w:sz w:val="24"/>
+          <w:szCs w:val="24"/>
+        </w:rPr>
+        <w:t xml:space="preserve">“ Library bereitgestellt wird </w:t>
       </w:r>
       <w:r>
         <w:rPr>
@@ -7514,25 +8178,71 @@
           <w:sz w:val="24"/>
           <w:szCs w:val="24"/>
         </w:rPr>
-        <w:t>in „View.h“ an und wird dort in ein String-Array von Größe zwei umgewandelt.</w:t>
-      </w:r>
-    </w:p>
-    <w:p>
-      <w:pPr>
-        <w:rPr>
-          <w:rFonts w:ascii="Arial" w:hAnsi="Arial" w:cs="Arial"/>
-          <w:sz w:val="24"/>
-          <w:szCs w:val="24"/>
-        </w:rPr>
-      </w:pPr>
-      <w:r>
-        <w:rPr>
-          <w:rFonts w:ascii="Arial" w:hAnsi="Arial" w:cs="Arial"/>
-          <w:sz w:val="24"/>
-          <w:szCs w:val="24"/>
-        </w:rPr>
-        <w:t>Letztlich wird die erste Position des Arrays durch einen TypeWriter-Effekt an die Konsole geprinted</w:t>
-      </w:r>
+        <w:t>in „</w:t>
+      </w:r>
+      <w:proofErr w:type="spellStart"/>
+      <w:r>
+        <w:rPr>
+          <w:rFonts w:ascii="Arial" w:hAnsi="Arial" w:cs="Arial"/>
+          <w:sz w:val="24"/>
+          <w:szCs w:val="24"/>
+        </w:rPr>
+        <w:t>View.h</w:t>
+      </w:r>
+      <w:proofErr w:type="spellEnd"/>
+      <w:r>
+        <w:rPr>
+          <w:rFonts w:ascii="Arial" w:hAnsi="Arial" w:cs="Arial"/>
+          <w:sz w:val="24"/>
+          <w:szCs w:val="24"/>
+        </w:rPr>
+        <w:t>“ an und wird dort in ein String-Array von Größe zwei umgewandelt.</w:t>
+      </w:r>
+    </w:p>
+    <w:p>
+      <w:pPr>
+        <w:rPr>
+          <w:rFonts w:ascii="Arial" w:hAnsi="Arial" w:cs="Arial"/>
+          <w:sz w:val="24"/>
+          <w:szCs w:val="24"/>
+        </w:rPr>
+      </w:pPr>
+      <w:r>
+        <w:rPr>
+          <w:rFonts w:ascii="Arial" w:hAnsi="Arial" w:cs="Arial"/>
+          <w:sz w:val="24"/>
+          <w:szCs w:val="24"/>
+        </w:rPr>
+        <w:t xml:space="preserve">Letztlich wird die erste Position des Arrays durch einen </w:t>
+      </w:r>
+      <w:proofErr w:type="spellStart"/>
+      <w:r>
+        <w:rPr>
+          <w:rFonts w:ascii="Arial" w:hAnsi="Arial" w:cs="Arial"/>
+          <w:sz w:val="24"/>
+          <w:szCs w:val="24"/>
+        </w:rPr>
+        <w:t>TypeWriter</w:t>
+      </w:r>
+      <w:proofErr w:type="spellEnd"/>
+      <w:r>
+        <w:rPr>
+          <w:rFonts w:ascii="Arial" w:hAnsi="Arial" w:cs="Arial"/>
+          <w:sz w:val="24"/>
+          <w:szCs w:val="24"/>
+        </w:rPr>
+        <w:t xml:space="preserve">-Effekt an die Konsole </w:t>
+      </w:r>
+      <w:proofErr w:type="spellStart"/>
+      <w:r>
+        <w:rPr>
+          <w:rFonts w:ascii="Arial" w:hAnsi="Arial" w:cs="Arial"/>
+          <w:sz w:val="24"/>
+          <w:szCs w:val="24"/>
+        </w:rPr>
+        <w:t>geprinted</w:t>
+      </w:r>
+      <w:proofErr w:type="spellEnd"/>
       <w:r>
         <w:rPr>
           <w:rFonts w:ascii="Arial" w:hAnsi="Arial" w:cs="Arial"/>
@@ -7556,7 +8266,25 @@
           <w:sz w:val="24"/>
           <w:szCs w:val="24"/>
         </w:rPr>
-        <w:t>Den TypeWriter-Effekt wird erzeugt</w:t>
+        <w:t xml:space="preserve">Den </w:t>
+      </w:r>
+      <w:proofErr w:type="spellStart"/>
+      <w:r>
+        <w:rPr>
+          <w:rFonts w:ascii="Arial" w:hAnsi="Arial" w:cs="Arial"/>
+          <w:sz w:val="24"/>
+          <w:szCs w:val="24"/>
+        </w:rPr>
+        <w:t>TypeWriter</w:t>
+      </w:r>
+      <w:proofErr w:type="spellEnd"/>
+      <w:r>
+        <w:rPr>
+          <w:rFonts w:ascii="Arial" w:hAnsi="Arial" w:cs="Arial"/>
+          <w:sz w:val="24"/>
+          <w:szCs w:val="24"/>
+        </w:rPr>
+        <w:t>-Effekt wird erzeugt</w:t>
       </w:r>
       <w:r>
         <w:rPr>
@@ -7572,7 +8300,25 @@
           <w:sz w:val="24"/>
           <w:szCs w:val="24"/>
         </w:rPr>
-        <w:t>s Zeichen einzeln printen und dann denn Thread</w:t>
+        <w:t xml:space="preserve">s Zeichen einzeln </w:t>
+      </w:r>
+      <w:proofErr w:type="spellStart"/>
+      <w:r>
+        <w:rPr>
+          <w:rFonts w:ascii="Arial" w:hAnsi="Arial" w:cs="Arial"/>
+          <w:sz w:val="24"/>
+          <w:szCs w:val="24"/>
+        </w:rPr>
+        <w:t>printen</w:t>
+      </w:r>
+      <w:proofErr w:type="spellEnd"/>
+      <w:r>
+        <w:rPr>
+          <w:rFonts w:ascii="Arial" w:hAnsi="Arial" w:cs="Arial"/>
+          <w:sz w:val="24"/>
+          <w:szCs w:val="24"/>
+        </w:rPr>
+        <w:t xml:space="preserve"> und dann denn Thread</w:t>
       </w:r>
       <w:r>
         <w:rPr>
@@ -7749,91 +8495,6 @@
           <w:szCs w:val="24"/>
         </w:rPr>
       </w:pPr>
-      <w:r>
-        <w:rPr>
-          <w:rFonts w:ascii="Arial" w:hAnsi="Arial" w:cs="Arial"/>
-          <w:sz w:val="24"/>
-          <w:szCs w:val="24"/>
-        </w:rPr>
-        <w:t>Die Anwendung folgt dem MVC-Arichtekturpattern. Dementsprechend haben wir eine View-Klasse, eine Model-Klasse und eine Controller-Klasse.</w:t>
-      </w:r>
-    </w:p>
-    <w:p>
-      <w:pPr>
-        <w:rPr>
-          <w:rFonts w:ascii="Arial" w:hAnsi="Arial" w:cs="Arial"/>
-          <w:sz w:val="24"/>
-          <w:szCs w:val="24"/>
-        </w:rPr>
-      </w:pPr>
-      <w:r>
-        <w:rPr>
-          <w:rFonts w:ascii="Arial" w:hAnsi="Arial" w:cs="Arial"/>
-          <w:sz w:val="24"/>
-          <w:szCs w:val="24"/>
-        </w:rPr>
-        <w:t>Das Programm wird über die main-Funktion gestartet.</w:t>
-      </w:r>
-    </w:p>
-    <w:p>
-      <w:pPr>
-        <w:rPr>
-          <w:rFonts w:ascii="Arial" w:hAnsi="Arial" w:cs="Arial"/>
-          <w:sz w:val="24"/>
-          <w:szCs w:val="24"/>
-        </w:rPr>
-      </w:pPr>
-      <w:r>
-        <w:rPr>
-          <w:rFonts w:ascii="Arial" w:hAnsi="Arial" w:cs="Arial"/>
-          <w:sz w:val="24"/>
-          <w:szCs w:val="24"/>
-        </w:rPr>
-        <w:t>Dann läuft der Gameloop über den Controller, welche Daten vom Modell abfragt, auswertet und anschließend an den Viewer weitergibt, welcher die UI steuert.</w:t>
-      </w:r>
-    </w:p>
-    <w:p>
-      <w:pPr>
-        <w:rPr>
-          <w:rFonts w:ascii="Arial" w:hAnsi="Arial" w:cs="Arial"/>
-          <w:sz w:val="24"/>
-          <w:szCs w:val="24"/>
-        </w:rPr>
-      </w:pPr>
-      <w:r>
-        <w:rPr>
-          <w:rFonts w:ascii="Arial" w:hAnsi="Arial" w:cs="Arial"/>
-          <w:sz w:val="24"/>
-          <w:szCs w:val="24"/>
-        </w:rPr>
-        <w:t xml:space="preserve">Gleichzeitig fängt der Controller auch noch User-Input auf, prüft diese auf Richtigkeit und </w:t>
-      </w:r>
-      <w:r>
-        <w:rPr>
-          <w:rFonts w:ascii="Arial" w:hAnsi="Arial" w:cs="Arial"/>
-          <w:sz w:val="24"/>
-          <w:szCs w:val="24"/>
-        </w:rPr>
-        <w:t>stößt die passenden Daten-Interaktionen im Modell an.</w:t>
-      </w:r>
-    </w:p>
-    <w:p>
-      <w:pPr>
-        <w:rPr>
-          <w:rFonts w:ascii="Arial" w:hAnsi="Arial" w:cs="Arial"/>
-          <w:sz w:val="24"/>
-          <w:szCs w:val="24"/>
-        </w:rPr>
-      </w:pPr>
-    </w:p>
-    <w:p>
-      <w:pPr>
-        <w:rPr>
-          <w:rFonts w:ascii="Arial" w:hAnsi="Arial" w:cs="Arial"/>
-          <w:sz w:val="24"/>
-          <w:szCs w:val="24"/>
-        </w:rPr>
-      </w:pPr>
     </w:p>
     <w:p>
       <w:pPr>
@@ -7913,10 +8574,20 @@
         <w:pStyle w:val="berschrift2"/>
       </w:pPr>
       <w:bookmarkStart w:id="31" w:name="_Toc203644770"/>
-      <w:r>
-        <w:t>Lessons Learned</w:t>
+      <w:proofErr w:type="spellStart"/>
+      <w:r>
+        <w:t>Lessons</w:t>
+      </w:r>
+      <w:proofErr w:type="spellEnd"/>
+      <w:r>
+        <w:t xml:space="preserve"> </w:t>
+      </w:r>
+      <w:proofErr w:type="spellStart"/>
+      <w:r>
+        <w:t>Learned</w:t>
       </w:r>
       <w:bookmarkEnd w:id="31"/>
+      <w:proofErr w:type="spellEnd"/>
     </w:p>
     <w:p>
       <w:pPr>
@@ -7993,7 +8664,6 @@
           <w:sz w:val="24"/>
           <w:szCs w:val="24"/>
         </w:rPr>
-        <w:lastRenderedPageBreak/>
         <w:t>Eidesstat</w:t>
       </w:r>
       <w:r>

</xml_diff>